<commit_message>
Update doc  2019-7-8 14:00:04
</commit_message>
<xml_diff>
--- a/doc/《nlp项目-技术预言》.docx
+++ b/doc/《nlp项目-技术预言》.docx
@@ -8,6 +8,141 @@
           <w:color w:val="000000"/>
         </w:rPr>
       </w:pPr>
+      <w:r>
+        <w:rPr>
+          <w:color w:val="000000"/>
+        </w:rPr>
+        <w:fldChar w:fldCharType="begin">
+          <w:fldData xml:space="preserve">ZQBKAHoAdABYAGUAOQB2AEUAMgBVAGMAdgAyAHUANwA5AHYAbwBNAEEAegBhAFMAawBFAFoARAA2
+AFIAeAAwAHAAUwAyADMARABqAEoAUwBqAEgARQBiAEkAVQBBAGkAVwBiAFoASgBvAHMAdABpAGIA
+dQAwAEQAcQAzAFIAMwB5AC8AVQBxAHoAaABmAEcAKwBBAGEAagBiADAAeAA0ADUAZQBzAFoAdwBX
+AFEAeABnAGsARwBDAG0AUABnAEMAWAB2AGcARABCADEARQBSAEUAbQBLAEkAUgBpAEQAWgBIADYA
+QwBKAFMAdgBTAHUAcgBLAHoAZAAyAHQANQB6ADMAZAAzADEAdQBkAHQAMwBDAGQAbgBSAFAAZgBm
+ADgALwBQADcAKwBmAHIANQBQADAAUQBuADAAeABLAFcALwB6AHkAMwAyADkALwBmAHUAVABxAFoA
+NQBmAGsAKwBJAEMAVwA5AE4AOAA3ADMAcABKAE4AKwBmADUATgBOAGoAZgBGACsARwA1AHoATwA5
+AGYAYQBtACsAMwBYADMAOQBlADMAYgB5AGUAOQBYAC8AUgB2AFUAYQB4AEIAaQBlAHoAZgBqAGYA
+bgBFAG8ATwBIAFIAdwBkAHIAUAB6ADIAWQBEAEUAMABnAGIAagB6AEMAMQA5AC8AdABYAEQAMQAr
+AHEAMwBRAGsAOABqADMALwBjAEsAMQBlADUAcwBaADUAdQAyAEIATABXAHkARQBpAFQASABoADUA
+egBrAG0ARgBPAEQAWQBaAHgAagAxAEoAMQB4ADUAaQBGAFkAZQA0AHAAVwBIAGQASQBEAHoAZABH
+AHMAUABtAGMAcgBEAG8ASQBkAGoARAByAEwAaAB0ADkAQgBRAHkAegAwAEUATwBHAGEAegA5AG4A
+QwBRAHEAWgBwAFoAYgBHAEEATABVADUANwBaADAAMgBqAGoAVwBIADQAYQBGAHkATgBIADgATQBu
+AEkAaQBEAFEAdABpAEYAVgAvAGoAYgBMAGoAYwBYAGEAQwBaADYATQBqAEgATABPAEoARABiAE4A
+SgA5AFUATQB2ADcAOQAzAHIAZgBjAEYANwAwAEQAdgBpAHUALwBYAFgAegBiAHMAagB2AHEAdQBM
+AEYAMwA4AGQAOABaADEAYgB2AFAAYgA3AEsAMAA5AHgAYgBHAGkARAAxAHIAUwA4AGIASgBiADMA
+YgBXAEcAagB6AE8AVABtAHAAVQArAFoAUgA1AHQAUgAvAHAAUgBOAHgAagBzADUAVgBtADMAbwBp
+AGIATAA3AFkAbQB6ADYAdAB6AHMAcwBVAHYAZABSAEgAWQBUAGoAdgBDAEgAZgBnAEMAaQBKAFUA
+YQBRACsAKwBjAGQASABVADQAWABVAFIAUAB6AFIAYwB6AEUAbABwAGkAWgA0AFQANgBaAEwAMwBR
+AHcAMgBFAFcAWQBUAEUAVwAvAE0AbQB3ADQAawBJAGwAaQBKAEMASQBYAE0AOABpAEQAcQAwAEkA
+TgBmAFQASwBNAEYAUAAvAEwAbgA4AEgARQBaADQAeABDAFAAQQBnAE0AbABaAFUAcQBTAGkANgBH
+AE8AQQAzAGwAYwB5AEQAVgBmAGUAWQBSAFYAMwAyAEIAVABvAGMANwBoAGsAcABoAFYAUwBvAEsA
+UwBsADAAUwBTAE4AeQBKAEcAMwBtAEIAQwBLAGQAUQB4AGwAbABjAEsAMgBNAEMAYwB4AG8AMwBO
+AEsAWQBsADgAWQA3AE0AegBSAGcAYQBZAE0ATAB4AG8ATwA3AFoAcAB1AEMAQgBrAGoAYQB3AGkA
+WQA4AE8AYwBYAHMAUwA1AHYARwBCAGcAVABnAG0AcgA1ADYAUQBlADkAcwB0AFkAawBDADIAagBj
+AFAAUwB6AEgAdwBWAEYAZgBMAEkANABJADgAeABnAEcAWABqAEsANABUAHgAbABsAEgANAB0AG4A
+MQBNAGEAQgBZAGYAbAB2AEsAagBzAEYAeABRAGoAdQAyAHYANQB2AEIATABJACsANQBKAGMAcwBJ
+ADYAdABOAEQAMABsADQAeABsAEoAVgBvAEMAbgBIAE0ANQBUAE4ATwBxAHAAWQBSAGsAWABqAFoA
+QwBUADgALwBYAFUAcQBTAEQAeQB6ADYAaABDAFIASABRAFIAUQAxAGwATwBLAGUAcABPAEQAVQBr
+AGwAVQBaAEYAbgBLAGEATwBWAFEANgBPAGoAUgAwAEQAeQBOAE4AMgBsAHYAVwBqAGoAYwBHAG0A
+eQBrAE0AKwBXAG0AeAB2AFUAbgB3AFkAMwBiAEEALwBhAE0ASgBEAE4AcQBpAEkARgA1AHcAdwBP
+AFIATwBIAEcAVwBhADMAYQA3AHcAYwBSAHkAawBxAEYAQQBzADUAcQB6AGQAMABqAGoAVwBoAGoA
+cwBsADcAawAyAGIAWABMADIAQwB0ADkAQwBPADAAdgBLAGIAUABEAFcAQwA2AHEASgAwAFAAWABj
+AFYAQgBuAG0AbwBOAHAAWQA1AFYAcABZAC8AawAyAGEAVgA2AFYAYwBCAHkAUABaAGkAVgBEAEQA
+RwBoAFEAMABGADMAdwBvAFkAQQBnAFoANgBmAHkAcgArAE4AUQA5AHkAbwBwAHQAeAB4ADUAMwBM
+AFEAOABTAEYAUQBiAGgARgBPAFAAOABOAFcAaABLAFUARwB1ADEANABZAEoAZABhADAAUQBUAFkA
+MAA2AEcAdABmAHIASwBGAG8AcgBnAGUAcgAyADAANgBXAEoAbgBlAEMAdwBWAEYAUwBhAGQAcQBR
+AC8ANgB4ADEAMQBIAE4AbQAxAGIARQBFAE4ANgB6AFgAcQBLAEUAUABRAFUAWQAxAGMAYQBkAFIA
+UgBRAHEAKwBqAFoANQBIAC8AcQBGAFEAbwBUAFQAZQBiAGsAdABaAEsAWABSAHMANgBrAEgAOABE
+ADUAeAByADMAaABhADUAbwBkAEMATgBtADgANQBxAHQAMwBnAGEANgBNAFcAbQB0AHQAbABKAGcA
+QQBuAFcAbQBJAHUAcABCAEsAagBnAFgAbQBaAHoAVgBHAHoAWgBXAFQAOAAwADEAVwBvAFQAdQBk
+AGsAUgByADUAVgB2AEwAdABMAGkAagBqAGwAQgBhAEEAeABWADkAMQA0AEcAQwBNAGoANgBHAFoA
+UwB4AG0AMgB5AEoALwBuAEUAaABIAEoATwB0AFgAdAAvAEsAbwBTAGoAbAA1AGYAZABLAHgAVgBZ
+ADcAVgA2AFAAMgBXAHoAOABSAG0AWQBtAFkASgBpAGYAbABiAEwAKwBKAHkAZwBpAEoATQBDAGsA
+WAAzADYAMQBLAHoARABpAG0AbQAxADAAOABQADYAaQB5ADcAeQBNAFUAcABIAGEAMgBzAGIAUgBU
+AGIAbwB6AHQAMwBzAHIATQA4ADAANABHADQAbwBuAFIATQBPAFMAbgBJAGIAVABsAEwAWABkAHIA
+dABYAGgAWAAxAFcAUQBzADcAVgBZAGQAcQBxAEMAQQB2AGMAdwBTAGMAcQBlAEsARQBVAGsAbwA5
+AHIAVQBxAGQAbwBpAEsASQBPAFUASABPADAAZQBxAEMATwBqADEASwBZAGQAeQB0ACsAaQBPAEEA
+ZgBKAE8AUwBkAEkATABlAHkASgBGAFIATwBuAEgAOABtAFUARAAwAEIASwBJAG4AWgByAFAANQBE
+AFkAUwBDAGUATABCAFUASwBHAEEAbABEADEARgBpADQAUABYADIAOAB6AHEAdABZAEkAKwBZADQA
+VwBUAFYAaQAxAEkAdQBmAHkAeAB2AE8ARgBuAFYAWQAzADIAKwBGAFQASgB2AEYAbQBiAGUASABn
+AFIAUQA0AEQAZwBXAHMAUwB3AFUAUQBLAEEANgBtAFYAQgBjAEkAbABEAEIAZQBMAEsASwAwAC8A
+LwBsAFUATwBBADEAcQBTAFMATAB3AE8AbQBPADUAMwBRAFgAWQBLAG8AdABuADkASwB1AGwAYQBr
+AEUAOAA4ADAAbQA5AFMAUQBPAEYAWQBzAGwAYQArADAAbABsADQAaQBmAEgAegBnAE4ANABpAE4A
+VwBrAGsAOABnAGcAZQBpAEIAKwBOAEEAbwBVAE0AQwBjAEEAWABPAG0AMgBSAHUASABmADQASABD
+AE4AUgBjAFoATgBEAFQAeQBPAG4AVQB5AEUAUQByAFgAZwBLAGUAYwBUAEwALwByAHQAWABBAE4A
+cwBwAE0AdQA0AFMAZwBhAHQAUgBSAFkAcABKAFIAWQBwAEYAQwBmAEMAbwB3AE8AagBHADQAbQBR
+ADAARgA5AGEAawB2ADUAVQBxAGgAUABkAGEAcgBrAGcAZgBwAFUAUwBpADEANABxAEUAKwBsAE4A
+bgBnAE4AOQBhAGwAZwAyAGwAQgBnADIAcgBqAEUAaAAzAGwAbwBUAFgAMABxAEkAZQBiAGYAcABi
+AFUANQB6AHEANQB6ADEAZQAzAEkAegBEAHIAWABlADkAYgBVAHUAZABwAE4AZgAyADYAdABjADQA
+eQBqAG8ARABVAFYAdABhADYAcABoAEEAVgBLAGcANABwAGEAdQB5AHQAaABQADcASwBvAEUAdABi
+AFYAVwBsAHQAMwAxAGcAYgBxAEMAOABtAE8ANgBSADIATABpAGwAegB0AFAAaQBZAFQAaQAyAFYA
+SgAxAHIAYQB1AGkAMgBWAE4ASgAwAEsAbwBYADYAVQB3AFYAQQBpAEYAYgBaAFEAZQBEAEkAUgBZ
+AGEAQQBPAEQAUQBHAEUAYgBoAE8AeQBKAFIAQwBxAFUAdQA3AGgASABvAEYASwBIAFoASQBOAHkA
+RgB5AGgAMwBhAFMANQArAG8ASwA3AFcAUABlAEkASAA3AEQAbABJAG0AVABYAG0AZABDAGgAcwBz
+ADQAZgBaAG8AYgBBAE4ANQBNAGsANgBrAEMAZgBwAEQAeQA2AHkAYQBPAGwATAA4AHkAcABmADkA
+SABiADcANABaAFYALwBvAHAAdgBVAHAAdwAzAGoAbgAvAC8ANQAyAGYAMABMAHQAOAA5AGYAdgBy
+ADQANABFAFYALwArADUATwBiAGQAOABpAGMAOABtADkAbABhADgANgBWAHYAMwBzAFMARgBiAHoA
+TABWADMAeQByAEgARABKADQAYQBSADYAYwA3AEgAdABmAE4ATgBRAHQARABWADYAMgBpAGUAOQBV
+AHEARwBqAFcATAA2AEQAWgByAEYAbQBpAHUANwBXAHUAYwBZAE0AaQBHAGcAZAAzAGEAcgBpAGIA
+SQBaAG0ALwB1AEkAaAB0AGsAbgBXAHIANwB5AHAAZwA2AFoASQBPAE0AZgBtADEAZgBDAGYATwBH
+AGIASgBoADcATQBMAHkAdgA2AEwAMwBBAFkANwBRAHYAMQBWAFIAcAA0AG8ARQAxAFMANQBSAFkA
+ZQBXAFQAMQBVAHkAbwB1AFkAcgA1AGsAUQB5AEQAdABXAHAAWQBiAHIAeAA5AC8AbwAyAGYAWgAy
+ADIAcABpAGEAbQB0AGgAeABwADgAQwBOAFkAQgBYAHEAaABuAFMAWgBrAHIAZAB2AHQAbwBPAHIA
+ZAB0AE8AQgAvADkAaQA1AGIAWQBSAGEAUQBIAEgANgA3AG8ARwBXAEkAeAAyADYAegBvAFQARgA5
+AGsAYwBKADIASwBjAHEAeQA4AFoAUgAzAGQAMgBJAGMALwBjAHAAKwA0AEUAZQBCAEQAQwBNAGgA
+bgBpAFAAZABCAEgARwBXAGsAOQBmAFUAbgBaAEYANQBCADAAbAAxAGUAbgBDAHgAegA0AHMAUgBY
+AEUAbgBIAG4AVQBvAC8AVQAwADcAMABDAHMARwA5AEUATwBFAEkATABkADcASwBkAEQAZgBiAGcA
+YgAwAGIAbQBRAEkASgBTAEkAcABrAFEATQBuAEMATQBrADYAcwB1AGUASwBqAFIATQBlAHgAUQBu
+AGoAUwBZAE8AbwBUAHAANQBZAEIAeQBzAEQAUQBLAEIAYQBBAGYASQBzAGQAUABiAGsAVwA5AHUA
+LwBzAGEAYwBPAGMAUABhAHoAYQBmAEUAeQB1AGYARABqAHUAcQBMAGEAYwBBAGIAYwBaAEgAdgAw
+AE4AdwBLAGMANABDAHIAcgBFAFYAVABsADYANQA5AEEATQBJAEUARAA5AE0ARwBEADUATwBFAEsA
+dAAvADEATAA5ADAANQAxAEMANgBhAEoASgBJAGoAUQBKAE4AdQBvAFUAbQBLAG8AeAA1AG4AdQBH
+AHAAdwBOAGMAagBvAGQAYwBnAFAAYgBiAEoAWABZAGcAVABEAHgAdQBzAGoAbABCAHQAMQAyAFcA
+UABlAFMAaQBEAHIAcwBWAEoAUwBMAEwAUgBRAFMATwBmAFEAQQBLAG0AcABjAFoAdQB6AHAAcABZ
+AHgAZQBlAFkAKwAwAFoAMAArAG8AZAAvADQAdgBuADgAWgBoAFEAbQBDAGYAeAAwAEsAZgBqAEMA
+RQBxAHMAVABiAEgAWAA4AE4AVQBoAEUAWQBZAHIAawBaAGEAVgBLADMARABSAEEAYgA0AEMANQBu
+AGMATgBkAC8ALwB1AFcAQwBJADIAQwB0AGQAawBjAFcANwBDAGQATgBFADAAZABzAGsAcgBZAHcA
+NwBtAEIAMAByAGEAagBhAFcAYQBOAG4AUQBUAEUASAB6AHIAZAB3AHcAWQBLADUAQwBTAG4AZAB4
+AEEAagBoADEAUQBpAGsAMQByAGwAcgA3ADAAWQB3AHoAVAAxAHAAeAB6AGUASgBrAHoAawBuAGgA
+OAA4AEMARQB0AHYARgA3AGcAbQBsAFcAZwByAEEAbgA3AGIANABDAFEARAArAEIAUAArAEUATQB1
+AHYAbwA0AHcANwBEADQATQA5AHQAaQBOAEUAMwBqAFUAegBFAGwAVABnAHcAagBtAHIAcQAvAFoA
+OAAwAEEAawAyAEoAZQBqAEkAVgBhAFcAbwBWAHIATQB4AGUASwBpAFQAcQBDAGYAQgBwADEAYwBQ
+AGEARABpAHUAegBEAHQATgBzAFAANgAyADUARgBnAHYAcABjAEgAQwAwADcAWgBqAG0ATQAxAFkA
+bABNAGQAMgB0AHgAYwAyADgARAA1AFQAdwBwAEEAQwBqAEIAYwA0AEoATwBDAGQAbAA1AHcAUQBL
+AE0AZABhAHkAZQB3AEMAUABkADIAMwB5AEMAZQBEAHgAUQBKAGkAZwA1AGcAeQBwAE8AUgBLAHEA
+UABHAFYAVgBxAHQAQgArAHgAOAAvAE0AbgBDAFAASgA4AGwAeQBiAGMAegBUADUAUABuAFoAUwBk
+AHcAMwBRADYAUwBBAGkAMgAyAEkAdQBBAEQAcgBkAFcAWgBZAFUAWABKAEIAbABtADUAawBCAEYA
+MgBTADEAdABOAHgAMQB4AEkAeQBBADkAbgBTAHAAdwB3ADEAbwBUADQAdABrAE8AVgBRAHoAVQBJ
+AGQAUwBnAG0AcQBHADkAZwBvAFIAaQByAGsATABLAHUAZgBBAEsAUQBWAHUAVwBHAHEAVwBlAGEA
+NQB5AEkAMwBmAG8AOABYADMAYwA0AFYAZwBaAGQAQgBIAGwAbQBKAEQANgBPADYAegArAEsAOQAr
+ADQANwBaAHUAYgBYADMAbgBsAGQAbQBZAGYAOABtAEQAeAAwAFoAcwBEAG8AagByAEUAegB2AEsA
+YgAzAFMAdgBlAEQAQwBRAGkAVwBJAGsASQBoAGEAcQBYAFcAZAA3ADMAUAB3AHQAcAAxADQAdwA9
+AA==
+</w:fldData>
+        </w:fldChar>
+      </w:r>
+      <w:r>
+        <w:rPr>
+          <w:color w:val="000000"/>
+        </w:rPr>
+        <w:instrText>ADDIN CNKISM.UserStyle</w:instrText>
+      </w:r>
+      <w:r>
+        <w:rPr>
+          <w:color w:val="000000"/>
+        </w:rPr>
+      </w:r>
+      <w:r>
+        <w:rPr>
+          <w:color w:val="000000"/>
+        </w:rPr>
+        <w:fldChar w:fldCharType="separate"/>
+      </w:r>
+      <w:r>
+        <w:rPr>
+          <w:color w:val="000000"/>
+        </w:rPr>
+        <w:fldChar w:fldCharType="end"/>
+      </w:r>
       <w:r>
         <w:rPr>
           <w:noProof/>
@@ -1603,7 +1738,25 @@
           <w:color w:val="000000"/>
           <w:sz w:val="24"/>
         </w:rPr>
-        <w:t>（三）：实现后端返回结果，后端将接收到的数据处理后返回到前端并展示。</w:t>
+        <w:t>（三）</w:t>
+      </w:r>
+      <w:r>
+        <w:rPr>
+          <w:rFonts w:ascii="宋体" w:hAnsi="宋体" w:hint="eastAsia"/>
+          <w:iCs/>
+          <w:color w:val="000000"/>
+          <w:sz w:val="24"/>
+        </w:rPr>
+        <w:t>：</w:t>
+      </w:r>
+      <w:r>
+        <w:rPr>
+          <w:rFonts w:ascii="宋体" w:hAnsi="宋体" w:hint="eastAsia"/>
+          <w:iCs/>
+          <w:color w:val="000000"/>
+          <w:sz w:val="24"/>
+        </w:rPr>
+        <w:t>实现后端返回结果，后端将接收到的数据处理后返回到前端并展示。</w:t>
       </w:r>
     </w:p>
     <w:p>
@@ -1701,8 +1854,6 @@
         </w:rPr>
         <w:tab/>
       </w:r>
-      <w:bookmarkStart w:id="14" w:name="_GoBack"/>
-      <w:bookmarkEnd w:id="14"/>
       <w:r>
         <w:rPr>
           <w:rFonts w:hint="eastAsia"/>
@@ -1721,7 +1872,7 @@
           <w:sz w:val="28"/>
         </w:rPr>
       </w:pPr>
-      <w:bookmarkStart w:id="15" w:name="_Toc11834238"/>
+      <w:bookmarkStart w:id="14" w:name="_Toc11834238"/>
       <w:r>
         <w:rPr>
           <w:rFonts w:hint="eastAsia"/>
@@ -1742,7 +1893,7 @@
         </w:rPr>
         <w:t>应递交的工作成果</w:t>
       </w:r>
-      <w:bookmarkEnd w:id="15"/>
+      <w:bookmarkEnd w:id="14"/>
     </w:p>
     <w:tbl>
       <w:tblPr>
@@ -1764,7 +1915,7 @@
       <w:tr>
         <w:tc>
           <w:tcPr>
-            <w:tcW w:w="4360" w:type="dxa"/>
+            <w:tcW w:w="4143" w:type="dxa"/>
             <w:shd w:val="clear" w:color="auto" w:fill="D9D9D9"/>
           </w:tcPr>
           <w:p>
@@ -1791,7 +1942,7 @@
         </w:tc>
         <w:tc>
           <w:tcPr>
-            <w:tcW w:w="4360" w:type="dxa"/>
+            <w:tcW w:w="4153" w:type="dxa"/>
             <w:shd w:val="clear" w:color="auto" w:fill="D9D9D9"/>
           </w:tcPr>
           <w:p>
@@ -1820,7 +1971,7 @@
       <w:tr>
         <w:tc>
           <w:tcPr>
-            <w:tcW w:w="4360" w:type="dxa"/>
+            <w:tcW w:w="4143" w:type="dxa"/>
           </w:tcPr>
           <w:p>
             <w:pPr>
@@ -1843,7 +1994,7 @@
         </w:tc>
         <w:tc>
           <w:tcPr>
-            <w:tcW w:w="4360" w:type="dxa"/>
+            <w:tcW w:w="4153" w:type="dxa"/>
           </w:tcPr>
           <w:p>
             <w:pPr>
@@ -1874,7 +2025,7 @@
       <w:tr>
         <w:tc>
           <w:tcPr>
-            <w:tcW w:w="4360" w:type="dxa"/>
+            <w:tcW w:w="4143" w:type="dxa"/>
           </w:tcPr>
           <w:p>
             <w:pPr>
@@ -1896,7 +2047,7 @@
         </w:tc>
         <w:tc>
           <w:tcPr>
-            <w:tcW w:w="4360" w:type="dxa"/>
+            <w:tcW w:w="4153" w:type="dxa"/>
           </w:tcPr>
           <w:p>
             <w:pPr>
@@ -1927,7 +2078,7 @@
       <w:tr>
         <w:tc>
           <w:tcPr>
-            <w:tcW w:w="4360" w:type="dxa"/>
+            <w:tcW w:w="4143" w:type="dxa"/>
           </w:tcPr>
           <w:p>
             <w:pPr>
@@ -1949,12 +2100,163 @@
         </w:tc>
         <w:tc>
           <w:tcPr>
-            <w:tcW w:w="4360" w:type="dxa"/>
+            <w:tcW w:w="4153" w:type="dxa"/>
           </w:tcPr>
           <w:p>
             <w:pPr>
               <w:jc w:val="center"/>
               <w:rPr>
+                <w:color w:val="000000"/>
+                <w:sz w:val="18"/>
+              </w:rPr>
+            </w:pPr>
+            <w:r>
+              <w:rPr>
+                <w:rFonts w:hint="eastAsia"/>
+                <w:color w:val="000000"/>
+                <w:sz w:val="18"/>
+              </w:rPr>
+              <w:t>2</w:t>
+            </w:r>
+            <w:r>
+              <w:rPr>
+                <w:color w:val="000000"/>
+                <w:sz w:val="18"/>
+              </w:rPr>
+              <w:t>019-6-16</w:t>
+            </w:r>
+          </w:p>
+        </w:tc>
+      </w:tr>
+      <w:tr>
+        <w:tc>
+          <w:tcPr>
+            <w:tcW w:w="4143" w:type="dxa"/>
+          </w:tcPr>
+          <w:p>
+            <w:pPr>
+              <w:jc w:val="center"/>
+              <w:rPr>
+                <w:rFonts w:hint="eastAsia"/>
+                <w:color w:val="000000"/>
+                <w:sz w:val="24"/>
+              </w:rPr>
+            </w:pPr>
+            <w:r>
+              <w:rPr>
+                <w:rFonts w:hint="eastAsia"/>
+                <w:color w:val="000000"/>
+                <w:sz w:val="24"/>
+              </w:rPr>
+              <w:t>后端</w:t>
+            </w:r>
+            <w:r>
+              <w:rPr>
+                <w:rFonts w:hint="eastAsia"/>
+                <w:color w:val="000000"/>
+                <w:sz w:val="24"/>
+              </w:rPr>
+              <w:t>JSON</w:t>
+            </w:r>
+            <w:r>
+              <w:rPr>
+                <w:rFonts w:hint="eastAsia"/>
+                <w:color w:val="000000"/>
+                <w:sz w:val="24"/>
+              </w:rPr>
+              <w:t>数据的返回</w:t>
+            </w:r>
+          </w:p>
+        </w:tc>
+        <w:tc>
+          <w:tcPr>
+            <w:tcW w:w="4153" w:type="dxa"/>
+          </w:tcPr>
+          <w:p>
+            <w:pPr>
+              <w:jc w:val="center"/>
+              <w:rPr>
+                <w:rFonts w:hint="eastAsia"/>
+                <w:color w:val="000000"/>
+                <w:sz w:val="18"/>
+              </w:rPr>
+            </w:pPr>
+            <w:r>
+              <w:rPr>
+                <w:rFonts w:hint="eastAsia"/>
+                <w:color w:val="000000"/>
+                <w:sz w:val="18"/>
+              </w:rPr>
+              <w:t>2</w:t>
+            </w:r>
+            <w:r>
+              <w:rPr>
+                <w:color w:val="000000"/>
+                <w:sz w:val="18"/>
+              </w:rPr>
+              <w:t>019-6-1</w:t>
+            </w:r>
+            <w:r>
+              <w:rPr>
+                <w:color w:val="000000"/>
+                <w:sz w:val="18"/>
+              </w:rPr>
+              <w:t>4</w:t>
+            </w:r>
+            <w:bookmarkStart w:id="15" w:name="_GoBack"/>
+            <w:bookmarkEnd w:id="15"/>
+          </w:p>
+        </w:tc>
+      </w:tr>
+      <w:tr>
+        <w:tc>
+          <w:tcPr>
+            <w:tcW w:w="4143" w:type="dxa"/>
+          </w:tcPr>
+          <w:p>
+            <w:pPr>
+              <w:jc w:val="center"/>
+              <w:rPr>
+                <w:rFonts w:hint="eastAsia"/>
+                <w:color w:val="000000"/>
+                <w:sz w:val="24"/>
+              </w:rPr>
+            </w:pPr>
+            <w:r>
+              <w:rPr>
+                <w:rFonts w:hint="eastAsia"/>
+                <w:color w:val="000000"/>
+                <w:sz w:val="24"/>
+              </w:rPr>
+              <w:t>前后端</w:t>
+            </w:r>
+            <w:r>
+              <w:rPr>
+                <w:rFonts w:hint="eastAsia"/>
+                <w:color w:val="000000"/>
+                <w:sz w:val="24"/>
+              </w:rPr>
+              <w:t>JSON</w:t>
+            </w:r>
+            <w:r>
+              <w:rPr>
+                <w:rFonts w:hint="eastAsia"/>
+                <w:color w:val="000000"/>
+                <w:sz w:val="24"/>
+              </w:rPr>
+              <w:t>数据交互</w:t>
+            </w:r>
+          </w:p>
+        </w:tc>
+        <w:tc>
+          <w:tcPr>
+            <w:tcW w:w="4153" w:type="dxa"/>
+          </w:tcPr>
+          <w:p>
+            <w:pPr>
+              <w:jc w:val="center"/>
+              <w:rPr>
+                <w:rFonts w:hint="eastAsia"/>
                 <w:color w:val="000000"/>
                 <w:sz w:val="18"/>
               </w:rPr>
@@ -2031,10 +2333,10 @@
         <w:tblLook w:val="0000" w:firstRow="0" w:lastRow="0" w:firstColumn="0" w:lastColumn="0" w:noHBand="0" w:noVBand="0"/>
       </w:tblPr>
       <w:tblGrid>
-        <w:gridCol w:w="3369"/>
-        <w:gridCol w:w="1401"/>
-        <w:gridCol w:w="1446"/>
-        <w:gridCol w:w="2080"/>
+        <w:gridCol w:w="3382"/>
+        <w:gridCol w:w="1398"/>
+        <w:gridCol w:w="1442"/>
+        <w:gridCol w:w="2074"/>
       </w:tblGrid>
       <w:tr>
         <w:tc>
@@ -2455,6 +2757,282 @@
                 <w:sz w:val="24"/>
               </w:rPr>
               <w:t>李博文、邢朋举</w:t>
+            </w:r>
+          </w:p>
+        </w:tc>
+      </w:tr>
+      <w:tr>
+        <w:tc>
+          <w:tcPr>
+            <w:tcW w:w="3580" w:type="dxa"/>
+          </w:tcPr>
+          <w:p>
+            <w:pPr>
+              <w:jc w:val="center"/>
+              <w:rPr>
+                <w:rFonts w:hint="eastAsia"/>
+                <w:color w:val="000000"/>
+                <w:sz w:val="24"/>
+              </w:rPr>
+            </w:pPr>
+            <w:r>
+              <w:rPr>
+                <w:rFonts w:hint="eastAsia"/>
+                <w:color w:val="000000"/>
+                <w:sz w:val="24"/>
+              </w:rPr>
+              <w:t>后端</w:t>
+            </w:r>
+            <w:r>
+              <w:rPr>
+                <w:rFonts w:hint="eastAsia"/>
+                <w:color w:val="000000"/>
+                <w:sz w:val="24"/>
+              </w:rPr>
+              <w:t>JSON</w:t>
+            </w:r>
+            <w:r>
+              <w:rPr>
+                <w:rFonts w:hint="eastAsia"/>
+                <w:color w:val="000000"/>
+                <w:sz w:val="24"/>
+              </w:rPr>
+              <w:t>数据的返回</w:t>
+            </w:r>
+          </w:p>
+        </w:tc>
+        <w:tc>
+          <w:tcPr>
+            <w:tcW w:w="1456" w:type="dxa"/>
+          </w:tcPr>
+          <w:p>
+            <w:pPr>
+              <w:jc w:val="center"/>
+              <w:rPr>
+                <w:rFonts w:hint="eastAsia"/>
+                <w:color w:val="000000"/>
+                <w:sz w:val="18"/>
+              </w:rPr>
+            </w:pPr>
+            <w:r>
+              <w:rPr>
+                <w:rFonts w:hint="eastAsia"/>
+                <w:color w:val="000000"/>
+                <w:sz w:val="18"/>
+              </w:rPr>
+              <w:t>2</w:t>
+            </w:r>
+            <w:r>
+              <w:rPr>
+                <w:color w:val="000000"/>
+                <w:sz w:val="18"/>
+              </w:rPr>
+              <w:t>019-6-1</w:t>
+            </w:r>
+            <w:r>
+              <w:rPr>
+                <w:color w:val="000000"/>
+                <w:sz w:val="18"/>
+              </w:rPr>
+              <w:t>2</w:t>
+            </w:r>
+          </w:p>
+        </w:tc>
+        <w:tc>
+          <w:tcPr>
+            <w:tcW w:w="1504" w:type="dxa"/>
+          </w:tcPr>
+          <w:p>
+            <w:pPr>
+              <w:jc w:val="center"/>
+              <w:rPr>
+                <w:rFonts w:hint="eastAsia"/>
+                <w:color w:val="000000"/>
+                <w:sz w:val="18"/>
+              </w:rPr>
+            </w:pPr>
+            <w:r>
+              <w:rPr>
+                <w:rFonts w:hint="eastAsia"/>
+                <w:color w:val="000000"/>
+                <w:sz w:val="18"/>
+              </w:rPr>
+              <w:t>2</w:t>
+            </w:r>
+            <w:r>
+              <w:rPr>
+                <w:color w:val="000000"/>
+                <w:sz w:val="18"/>
+              </w:rPr>
+              <w:t>019-6-1</w:t>
+            </w:r>
+            <w:r>
+              <w:rPr>
+                <w:color w:val="000000"/>
+                <w:sz w:val="18"/>
+              </w:rPr>
+              <w:t>5</w:t>
+            </w:r>
+          </w:p>
+        </w:tc>
+        <w:tc>
+          <w:tcPr>
+            <w:tcW w:w="2180" w:type="dxa"/>
+          </w:tcPr>
+          <w:p>
+            <w:pPr>
+              <w:jc w:val="center"/>
+              <w:rPr>
+                <w:rFonts w:hint="eastAsia"/>
+                <w:color w:val="000000"/>
+                <w:sz w:val="24"/>
+              </w:rPr>
+            </w:pPr>
+            <w:r>
+              <w:rPr>
+                <w:rFonts w:hint="eastAsia"/>
+                <w:color w:val="000000"/>
+                <w:sz w:val="24"/>
+              </w:rPr>
+              <w:t>刘研</w:t>
+            </w:r>
+          </w:p>
+        </w:tc>
+      </w:tr>
+      <w:tr>
+        <w:tc>
+          <w:tcPr>
+            <w:tcW w:w="3580" w:type="dxa"/>
+          </w:tcPr>
+          <w:p>
+            <w:pPr>
+              <w:jc w:val="center"/>
+              <w:rPr>
+                <w:rFonts w:hint="eastAsia"/>
+                <w:color w:val="000000"/>
+                <w:sz w:val="24"/>
+              </w:rPr>
+            </w:pPr>
+            <w:r>
+              <w:rPr>
+                <w:rFonts w:hint="eastAsia"/>
+                <w:color w:val="000000"/>
+                <w:sz w:val="24"/>
+              </w:rPr>
+              <w:t>前后端</w:t>
+            </w:r>
+            <w:r>
+              <w:rPr>
+                <w:rFonts w:hint="eastAsia"/>
+                <w:color w:val="000000"/>
+                <w:sz w:val="24"/>
+              </w:rPr>
+              <w:t>JSON</w:t>
+            </w:r>
+            <w:r>
+              <w:rPr>
+                <w:rFonts w:hint="eastAsia"/>
+                <w:color w:val="000000"/>
+                <w:sz w:val="24"/>
+              </w:rPr>
+              <w:t>数据交互</w:t>
+            </w:r>
+          </w:p>
+        </w:tc>
+        <w:tc>
+          <w:tcPr>
+            <w:tcW w:w="1456" w:type="dxa"/>
+          </w:tcPr>
+          <w:p>
+            <w:pPr>
+              <w:jc w:val="center"/>
+              <w:rPr>
+                <w:rFonts w:hint="eastAsia"/>
+                <w:color w:val="000000"/>
+                <w:sz w:val="18"/>
+              </w:rPr>
+            </w:pPr>
+            <w:r>
+              <w:rPr>
+                <w:rFonts w:hint="eastAsia"/>
+                <w:color w:val="000000"/>
+                <w:sz w:val="18"/>
+              </w:rPr>
+              <w:t>2</w:t>
+            </w:r>
+            <w:r>
+              <w:rPr>
+                <w:color w:val="000000"/>
+                <w:sz w:val="18"/>
+              </w:rPr>
+              <w:t>019-6-1</w:t>
+            </w:r>
+            <w:r>
+              <w:rPr>
+                <w:color w:val="000000"/>
+                <w:sz w:val="18"/>
+              </w:rPr>
+              <w:t>5</w:t>
+            </w:r>
+          </w:p>
+        </w:tc>
+        <w:tc>
+          <w:tcPr>
+            <w:tcW w:w="1504" w:type="dxa"/>
+          </w:tcPr>
+          <w:p>
+            <w:pPr>
+              <w:jc w:val="center"/>
+              <w:rPr>
+                <w:rFonts w:hint="eastAsia"/>
+                <w:color w:val="000000"/>
+                <w:sz w:val="18"/>
+              </w:rPr>
+            </w:pPr>
+            <w:r>
+              <w:rPr>
+                <w:rFonts w:hint="eastAsia"/>
+                <w:color w:val="000000"/>
+                <w:sz w:val="18"/>
+              </w:rPr>
+              <w:t>2</w:t>
+            </w:r>
+            <w:r>
+              <w:rPr>
+                <w:color w:val="000000"/>
+                <w:sz w:val="18"/>
+              </w:rPr>
+              <w:t>019-6-1</w:t>
+            </w:r>
+            <w:r>
+              <w:rPr>
+                <w:color w:val="000000"/>
+                <w:sz w:val="18"/>
+              </w:rPr>
+              <w:t>8</w:t>
+            </w:r>
+          </w:p>
+        </w:tc>
+        <w:tc>
+          <w:tcPr>
+            <w:tcW w:w="2180" w:type="dxa"/>
+          </w:tcPr>
+          <w:p>
+            <w:pPr>
+              <w:jc w:val="center"/>
+              <w:rPr>
+                <w:rFonts w:hint="eastAsia"/>
+                <w:color w:val="000000"/>
+                <w:sz w:val="24"/>
+              </w:rPr>
+            </w:pPr>
+            <w:r>
+              <w:rPr>
+                <w:rFonts w:hint="eastAsia"/>
+                <w:color w:val="000000"/>
+                <w:sz w:val="24"/>
+              </w:rPr>
+              <w:t>刘研</w:t>
             </w:r>
           </w:p>
         </w:tc>
@@ -2613,7 +3191,6 @@
         </w:rPr>
         <w:t>（转换成</w:t>
       </w:r>
-      <w:proofErr w:type="spellStart"/>
       <w:r>
         <w:rPr>
           <w:rFonts w:hint="eastAsia"/>
@@ -2624,7 +3201,6 @@
         </w:rPr>
         <w:t>json</w:t>
       </w:r>
-      <w:proofErr w:type="spellEnd"/>
       <w:r>
         <w:rPr>
           <w:rFonts w:hint="eastAsia"/>
@@ -2864,6 +3440,44 @@
     </w:sectPr>
   </w:body>
 </w:document>
+</file>
+
+<file path=word/endnotes.xml><?xml version="1.0" encoding="utf-8"?>
+<w:endnotes xmlns:wpc="http://schemas.microsoft.com/office/word/2010/wordprocessingCanvas" xmlns:cx="http://schemas.microsoft.com/office/drawing/2014/chartex" xmlns:mc="http://schemas.openxmlformats.org/markup-compatibility/2006" xmlns:o="urn:schemas-microsoft-com:office:office" xmlns:r="http://schemas.openxmlformats.org/officeDocument/2006/relationships" xmlns:m="http://schemas.openxmlformats.org/officeDocument/2006/math" xmlns:v="urn:schemas-microsoft-com:vml" xmlns:wp14="http://schemas.microsoft.com/office/word/2010/wordprocessingDrawing" xmlns:wp="http://schemas.openxmlformats.org/drawingml/2006/wordprocessingDrawing" xmlns:w10="urn:schemas-microsoft-com:office:word" xmlns:w="http://schemas.openxmlformats.org/wordprocessingml/2006/main" xmlns:w14="http://schemas.microsoft.com/office/word/2010/wordml" xmlns:w15="http://schemas.microsoft.com/office/word/2012/wordml" xmlns:w16se="http://schemas.microsoft.com/office/word/2015/wordml/symex" xmlns:wpg="http://schemas.microsoft.com/office/word/2010/wordprocessingGroup" xmlns:wpi="http://schemas.microsoft.com/office/word/2010/wordprocessingInk" xmlns:wne="http://schemas.microsoft.com/office/word/2006/wordml" xmlns:wps="http://schemas.microsoft.com/office/word/2010/wordprocessingShape" mc:Ignorable="w14 w15 w16se wp14">
+  <w:endnote w:type="separator" w:id="-1">
+    <w:p>
+      <w:r>
+        <w:separator/>
+      </w:r>
+    </w:p>
+  </w:endnote>
+  <w:endnote w:type="continuationSeparator" w:id="0">
+    <w:p>
+      <w:r>
+        <w:continuationSeparator/>
+      </w:r>
+    </w:p>
+  </w:endnote>
+</w:endnotes>
+</file>
+
+<file path=word/footnotes.xml><?xml version="1.0" encoding="utf-8"?>
+<w:footnotes xmlns:wpc="http://schemas.microsoft.com/office/word/2010/wordprocessingCanvas" xmlns:cx="http://schemas.microsoft.com/office/drawing/2014/chartex" xmlns:mc="http://schemas.openxmlformats.org/markup-compatibility/2006" xmlns:o="urn:schemas-microsoft-com:office:office" xmlns:r="http://schemas.openxmlformats.org/officeDocument/2006/relationships" xmlns:m="http://schemas.openxmlformats.org/officeDocument/2006/math" xmlns:v="urn:schemas-microsoft-com:vml" xmlns:wp14="http://schemas.microsoft.com/office/word/2010/wordprocessingDrawing" xmlns:wp="http://schemas.openxmlformats.org/drawingml/2006/wordprocessingDrawing" xmlns:w10="urn:schemas-microsoft-com:office:word" xmlns:w="http://schemas.openxmlformats.org/wordprocessingml/2006/main" xmlns:w14="http://schemas.microsoft.com/office/word/2010/wordml" xmlns:w15="http://schemas.microsoft.com/office/word/2012/wordml" xmlns:w16se="http://schemas.microsoft.com/office/word/2015/wordml/symex" xmlns:wpg="http://schemas.microsoft.com/office/word/2010/wordprocessingGroup" xmlns:wpi="http://schemas.microsoft.com/office/word/2010/wordprocessingInk" xmlns:wne="http://schemas.microsoft.com/office/word/2006/wordml" xmlns:wps="http://schemas.microsoft.com/office/word/2010/wordprocessingShape" mc:Ignorable="w14 w15 w16se wp14">
+  <w:footnote w:type="separator" w:id="-1">
+    <w:p>
+      <w:r>
+        <w:separator/>
+      </w:r>
+    </w:p>
+  </w:footnote>
+  <w:footnote w:type="continuationSeparator" w:id="0">
+    <w:p>
+      <w:r>
+        <w:continuationSeparator/>
+      </w:r>
+    </w:p>
+  </w:footnote>
+</w:footnotes>
 </file>
 
 <file path=word/numbering.xml><?xml version="1.0" encoding="utf-8"?>
@@ -3757,6 +4371,38 @@
       <w:u w:val="single"/>
     </w:rPr>
   </w:style>
+  <w:style w:type="paragraph" w:styleId="a9">
+    <w:name w:val="footer"/>
+    <w:basedOn w:val="a"/>
+    <w:link w:val="aa"/>
+    <w:uiPriority w:val="99"/>
+    <w:unhideWhenUsed/>
+    <w:rsid w:val="00F56FD9"/>
+    <w:pPr>
+      <w:tabs>
+        <w:tab w:val="center" w:pos="4153"/>
+        <w:tab w:val="right" w:pos="8306"/>
+      </w:tabs>
+      <w:snapToGrid w:val="0"/>
+      <w:jc w:val="left"/>
+    </w:pPr>
+    <w:rPr>
+      <w:sz w:val="18"/>
+      <w:szCs w:val="18"/>
+    </w:rPr>
+  </w:style>
+  <w:style w:type="character" w:customStyle="1" w:styleId="aa">
+    <w:name w:val="页脚 字符"/>
+    <w:basedOn w:val="a0"/>
+    <w:link w:val="a9"/>
+    <w:uiPriority w:val="99"/>
+    <w:rsid w:val="00F56FD9"/>
+    <w:rPr>
+      <w:rFonts w:ascii="Times New Roman" w:eastAsia="宋体" w:hAnsi="Times New Roman" w:cs="Times New Roman"/>
+      <w:sz w:val="18"/>
+      <w:szCs w:val="18"/>
+    </w:rPr>
+  </w:style>
 </w:styles>
 </file>
 
@@ -4026,7 +4672,7 @@
 </file>
 
 <file path=customXml/itemProps1.xml><?xml version="1.0" encoding="utf-8"?>
-<ds:datastoreItem xmlns:ds="http://schemas.openxmlformats.org/officeDocument/2006/customXml" ds:itemID="{59C5B984-744F-4FE7-9123-D304B9FDDD9F}">
+<ds:datastoreItem xmlns:ds="http://schemas.openxmlformats.org/officeDocument/2006/customXml" ds:itemID="{0EEB3A11-0BE3-472D-B91D-56633A6E2FFB}">
   <ds:schemaRefs>
     <ds:schemaRef ds:uri="http://schemas.openxmlformats.org/officeDocument/2006/bibliography"/>
   </ds:schemaRefs>

</xml_diff>